<commit_message>
bichig hergiin template zasaw
</commit_message>
<xml_diff>
--- a/public/confirmTemplate/songon.docx
+++ b/public/confirmTemplate/songon.docx
@@ -135,31 +135,7 @@
                 <w:sz w:val="20"/>
                 <w:szCs w:val="20"/>
               </w:rPr>
-              <w:t>{</w:t>
-            </w:r>
-            <w:proofErr w:type="spellStart"/>
-            <w:r>
-              <w:rPr>
-                <w:rFonts w:ascii="Arial" w:hAnsi="Arial" w:cs="Arial"/>
-                <w:i/>
-                <w:iCs/>
-                <w:color w:val="A5A5A5" w:themeColor="accent3"/>
-                <w:sz w:val="20"/>
-                <w:szCs w:val="20"/>
-              </w:rPr>
-              <w:t>towchUtga</w:t>
-            </w:r>
-            <w:proofErr w:type="spellEnd"/>
-            <w:r>
-              <w:rPr>
-                <w:rFonts w:ascii="Arial" w:hAnsi="Arial" w:cs="Arial"/>
-                <w:i/>
-                <w:iCs/>
-                <w:color w:val="A5A5A5" w:themeColor="accent3"/>
-                <w:sz w:val="20"/>
-                <w:szCs w:val="20"/>
-              </w:rPr>
-              <w:t>}</w:t>
+              <w:t>{towchUtga}</w:t>
             </w:r>
           </w:p>
         </w:tc>
@@ -244,31 +220,7 @@
                 <w:sz w:val="20"/>
                 <w:szCs w:val="20"/>
               </w:rPr>
-              <w:t>{</w:t>
-            </w:r>
-            <w:proofErr w:type="spellStart"/>
-            <w:r>
-              <w:rPr>
-                <w:rFonts w:ascii="Arial" w:hAnsi="Arial" w:cs="Arial"/>
-                <w:i/>
-                <w:iCs/>
-                <w:color w:val="A5A5A5" w:themeColor="accent3"/>
-                <w:sz w:val="20"/>
-                <w:szCs w:val="20"/>
-              </w:rPr>
-              <w:t>custInf</w:t>
-            </w:r>
-            <w:proofErr w:type="spellEnd"/>
-            <w:r>
-              <w:rPr>
-                <w:rFonts w:ascii="Arial" w:hAnsi="Arial" w:cs="Arial"/>
-                <w:i/>
-                <w:iCs/>
-                <w:color w:val="A5A5A5" w:themeColor="accent3"/>
-                <w:sz w:val="20"/>
-                <w:szCs w:val="20"/>
-              </w:rPr>
-              <w:t>}</w:t>
+              <w:t>{custInf}</w:t>
             </w:r>
           </w:p>
         </w:tc>
@@ -353,31 +305,7 @@
                 <w:sz w:val="20"/>
                 <w:szCs w:val="20"/>
               </w:rPr>
-              <w:t>{</w:t>
-            </w:r>
-            <w:proofErr w:type="spellStart"/>
-            <w:r>
-              <w:rPr>
-                <w:rFonts w:ascii="Arial" w:hAnsi="Arial" w:cs="Arial"/>
-                <w:i/>
-                <w:iCs/>
-                <w:color w:val="A5A5A5" w:themeColor="accent3"/>
-                <w:sz w:val="20"/>
-                <w:szCs w:val="20"/>
-              </w:rPr>
-              <w:t>ajliinHuls</w:t>
-            </w:r>
-            <w:proofErr w:type="spellEnd"/>
-            <w:r>
-              <w:rPr>
-                <w:rFonts w:ascii="Arial" w:hAnsi="Arial" w:cs="Arial"/>
-                <w:i/>
-                <w:iCs/>
-                <w:color w:val="A5A5A5" w:themeColor="accent3"/>
-                <w:sz w:val="20"/>
-                <w:szCs w:val="20"/>
-              </w:rPr>
-              <w:t>}</w:t>
+              <w:t>{ajliinHuls}</w:t>
             </w:r>
           </w:p>
         </w:tc>
@@ -459,21 +387,8 @@
                 <w:sz w:val="20"/>
                 <w:szCs w:val="20"/>
               </w:rPr>
-              <w:t>{</w:t>
-            </w:r>
-            <w:proofErr w:type="spellStart"/>
-            <w:r>
-              <w:rPr>
-                <w:rFonts w:ascii="Arial" w:hAnsi="Arial" w:cs="Arial"/>
-                <w:i/>
-                <w:iCs/>
-                <w:color w:val="A5A5A5" w:themeColor="accent3"/>
-                <w:sz w:val="20"/>
-                <w:szCs w:val="20"/>
-              </w:rPr>
-              <w:t>NiilvvlehHugatsaa</w:t>
-            </w:r>
-            <w:proofErr w:type="spellEnd"/>
+              <w:t>{NiilvvlehHugatsaa</w:t>
+            </w:r>
             <w:r>
               <w:rPr>
                 <w:rFonts w:ascii="Arial" w:hAnsi="Arial" w:cs="Arial"/>
@@ -566,31 +481,7 @@
                 <w:sz w:val="20"/>
                 <w:szCs w:val="20"/>
               </w:rPr>
-              <w:t>{</w:t>
-            </w:r>
-            <w:proofErr w:type="spellStart"/>
-            <w:r>
-              <w:rPr>
-                <w:rFonts w:ascii="Arial" w:hAnsi="Arial" w:cs="Arial"/>
-                <w:i/>
-                <w:iCs/>
-                <w:color w:val="A5A5A5" w:themeColor="accent3"/>
-                <w:sz w:val="20"/>
-                <w:szCs w:val="20"/>
-              </w:rPr>
-              <w:t>batalgaatHugatsaa</w:t>
-            </w:r>
-            <w:proofErr w:type="spellEnd"/>
-            <w:r>
-              <w:rPr>
-                <w:rFonts w:ascii="Arial" w:hAnsi="Arial" w:cs="Arial"/>
-                <w:i/>
-                <w:iCs/>
-                <w:color w:val="A5A5A5" w:themeColor="accent3"/>
-                <w:sz w:val="20"/>
-                <w:szCs w:val="20"/>
-              </w:rPr>
-              <w:t>}</w:t>
+              <w:t>{batalgaatHugatsaa}</w:t>
             </w:r>
           </w:p>
         </w:tc>
@@ -675,31 +566,7 @@
                 <w:sz w:val="20"/>
                 <w:szCs w:val="20"/>
               </w:rPr>
-              <w:t>{</w:t>
-            </w:r>
-            <w:proofErr w:type="spellStart"/>
-            <w:r>
-              <w:rPr>
-                <w:rFonts w:ascii="Arial" w:hAnsi="Arial" w:cs="Arial"/>
-                <w:i/>
-                <w:iCs/>
-                <w:color w:val="A5A5A5" w:themeColor="accent3"/>
-                <w:sz w:val="20"/>
-                <w:szCs w:val="20"/>
-              </w:rPr>
-              <w:t>torguuli</w:t>
-            </w:r>
-            <w:proofErr w:type="spellEnd"/>
-            <w:r>
-              <w:rPr>
-                <w:rFonts w:ascii="Arial" w:hAnsi="Arial" w:cs="Arial"/>
-                <w:i/>
-                <w:iCs/>
-                <w:color w:val="A5A5A5" w:themeColor="accent3"/>
-                <w:sz w:val="20"/>
-                <w:szCs w:val="20"/>
-              </w:rPr>
-              <w:t>}</w:t>
+              <w:t>{torguuli}</w:t>
             </w:r>
           </w:p>
         </w:tc>
@@ -784,9 +651,8 @@
                 <w:sz w:val="20"/>
                 <w:szCs w:val="20"/>
               </w:rPr>
-              <w:t>{</w:t>
-            </w:r>
-            <w:proofErr w:type="spellStart"/>
+              <w:t>{song</w:t>
+            </w:r>
             <w:r>
               <w:rPr>
                 <w:rFonts w:ascii="Arial" w:hAnsi="Arial" w:cs="Arial"/>
@@ -796,7 +662,7 @@
                 <w:sz w:val="20"/>
                 <w:szCs w:val="20"/>
               </w:rPr>
-              <w:t>song</w:t>
+              <w:t>on</w:t>
             </w:r>
             <w:r>
               <w:rPr>
@@ -807,30 +673,7 @@
                 <w:sz w:val="20"/>
                 <w:szCs w:val="20"/>
               </w:rPr>
-              <w:t>on</w:t>
-            </w:r>
-            <w:r>
-              <w:rPr>
-                <w:rFonts w:ascii="Arial" w:hAnsi="Arial" w:cs="Arial"/>
-                <w:i/>
-                <w:iCs/>
-                <w:color w:val="A5A5A5" w:themeColor="accent3"/>
-                <w:sz w:val="20"/>
-                <w:szCs w:val="20"/>
-              </w:rPr>
-              <w:t>Shalgaruulal</w:t>
-            </w:r>
-            <w:proofErr w:type="spellEnd"/>
-            <w:r>
-              <w:rPr>
-                <w:rFonts w:ascii="Arial" w:hAnsi="Arial" w:cs="Arial"/>
-                <w:i/>
-                <w:iCs/>
-                <w:color w:val="A5A5A5" w:themeColor="accent3"/>
-                <w:sz w:val="20"/>
-                <w:szCs w:val="20"/>
-              </w:rPr>
-              <w:t>}</w:t>
+              <w:t>Shalgaruulal}</w:t>
             </w:r>
           </w:p>
         </w:tc>
@@ -1041,6 +884,17 @@
                 <w:szCs w:val="20"/>
               </w:rPr>
               <w:t xml:space="preserve">              </w:t>
+            </w:r>
+            <w:r>
+              <w:rPr>
+                <w:rFonts w:ascii="Arial" w:hAnsi="Arial" w:cs="Arial"/>
+                <w:i/>
+                <w:iCs/>
+                <w:color w:val="A5A5A5" w:themeColor="accent3"/>
+                <w:sz w:val="20"/>
+                <w:szCs w:val="20"/>
+              </w:rPr>
+              <w:t>{bichighereg}</w:t>
             </w:r>
           </w:p>
         </w:tc>

</xml_diff>